<commit_message>
Added MVVM description to documentation
</commit_message>
<xml_diff>
--- a/DokumentationIPT5.0_Nagy.docx
+++ b/DokumentationIPT5.0_Nagy.docx
@@ -630,6 +630,9 @@
     </w:p>
     <w:p>
       <w:r>
+        <w:rPr>
+          <w:noProof/>
+        </w:rPr>
         <w:drawing>
           <wp:inline distT="0" distB="0" distL="0" distR="0" wp14:anchorId="58F2DBB6" wp14:editId="77E3AF54">
             <wp:extent cx="5058481" cy="4667901"/>
@@ -669,6 +672,9 @@
     </w:p>
     <w:p>
       <w:r>
+        <w:rPr>
+          <w:noProof/>
+        </w:rPr>
         <w:lastRenderedPageBreak/>
         <w:drawing>
           <wp:inline distT="0" distB="0" distL="0" distR="0" wp14:anchorId="53BF5983" wp14:editId="6ED9DD04">
@@ -707,6 +713,50 @@
         </w:drawing>
       </w:r>
     </w:p>
+    <w:p>
+      <w:r>
+        <w:t>Farbpallette:</w:t>
+      </w:r>
+    </w:p>
+    <w:p>
+      <w:r>
+        <w:drawing>
+          <wp:inline distT="0" distB="0" distL="0" distR="0" wp14:anchorId="023E9D85" wp14:editId="09F6BCA6">
+            <wp:extent cx="5760720" cy="1824990"/>
+            <wp:effectExtent l="0" t="0" r="0" b="3810"/>
+            <wp:docPr id="5" name="Grafik 5"/>
+            <wp:cNvGraphicFramePr>
+              <a:graphicFrameLocks xmlns:a="http://schemas.openxmlformats.org/drawingml/2006/main" noChangeAspect="1"/>
+            </wp:cNvGraphicFramePr>
+            <a:graphic xmlns:a="http://schemas.openxmlformats.org/drawingml/2006/main">
+              <a:graphicData uri="http://schemas.openxmlformats.org/drawingml/2006/picture">
+                <pic:pic xmlns:pic="http://schemas.openxmlformats.org/drawingml/2006/picture">
+                  <pic:nvPicPr>
+                    <pic:cNvPr id="1" name=""/>
+                    <pic:cNvPicPr/>
+                  </pic:nvPicPr>
+                  <pic:blipFill>
+                    <a:blip r:embed="rId9"/>
+                    <a:stretch>
+                      <a:fillRect/>
+                    </a:stretch>
+                  </pic:blipFill>
+                  <pic:spPr>
+                    <a:xfrm>
+                      <a:off x="0" y="0"/>
+                      <a:ext cx="5760720" cy="1824990"/>
+                    </a:xfrm>
+                    <a:prstGeom prst="rect">
+                      <a:avLst/>
+                    </a:prstGeom>
+                  </pic:spPr>
+                </pic:pic>
+              </a:graphicData>
+            </a:graphic>
+          </wp:inline>
+        </w:drawing>
+      </w:r>
+    </w:p>
     <w:p/>
     <w:p>
       <w:pPr>
@@ -726,20 +776,74 @@
       </w:r>
     </w:p>
     <w:p>
-      <w:hyperlink r:id="rId9" w:history="1">
+      <w:pPr>
+        <w:tabs>
+          <w:tab w:val="left" w:pos="708"/>
+          <w:tab w:val="left" w:pos="2130"/>
+        </w:tabs>
+      </w:pPr>
+      <w:hyperlink r:id="rId10" w:history="1">
         <w:r>
           <w:rPr>
             <w:rStyle w:val="Hyperlink"/>
           </w:rPr>
-          <w:t>https://youtu.be/fZxZswmC_BY</w:t>
+          <w:t>https://youtu.be/EpGvqVtSYjs</w:t>
         </w:r>
       </w:hyperlink>
     </w:p>
     <w:p>
-      <w:r>
-        <w:tab/>
-      </w:r>
-    </w:p>
+      <w:pPr>
+        <w:tabs>
+          <w:tab w:val="left" w:pos="708"/>
+          <w:tab w:val="left" w:pos="2130"/>
+        </w:tabs>
+      </w:pPr>
+    </w:p>
+    <w:p>
+      <w:pPr>
+        <w:tabs>
+          <w:tab w:val="left" w:pos="708"/>
+          <w:tab w:val="left" w:pos="2130"/>
+        </w:tabs>
+      </w:pPr>
+      <w:r>
+        <w:t xml:space="preserve">Bei MVVM werden die Klassen für Objekte und die Programmlogik von der Benutzeroberfläche so getrennt, dass sie nur noch per </w:t>
+      </w:r>
+      <w:proofErr w:type="spellStart"/>
+      <w:r>
+        <w:t>Databinding</w:t>
+      </w:r>
+      <w:proofErr w:type="spellEnd"/>
+      <w:r>
+        <w:t xml:space="preserve"> verbunden sind. Das </w:t>
+      </w:r>
+      <w:proofErr w:type="spellStart"/>
+      <w:r>
+        <w:t>Databinding</w:t>
+      </w:r>
+      <w:proofErr w:type="spellEnd"/>
+      <w:r>
+        <w:t xml:space="preserve"> in WPF erfolgt im Code der Views mit Instanziierungen.</w:t>
+      </w:r>
+    </w:p>
+    <w:p>
+      <w:pPr>
+        <w:tabs>
+          <w:tab w:val="left" w:pos="708"/>
+          <w:tab w:val="left" w:pos="2130"/>
+        </w:tabs>
+      </w:pPr>
+    </w:p>
+    <w:p>
+      <w:pPr>
+        <w:pStyle w:val="berschrift1"/>
+      </w:pPr>
+      <w:r>
+        <w:t>UML Sequenzdiagramm für das Model</w:t>
+      </w:r>
+    </w:p>
+    <w:p/>
+    <w:p/>
     <w:sectPr>
       <w:pgSz w:w="11906" w:h="16838"/>
       <w:pgMar w:top="1417" w:right="1417" w:bottom="1134" w:left="1417" w:header="708" w:footer="708" w:gutter="0"/>

</xml_diff>